<commit_message>
basic working of the project
</commit_message>
<xml_diff>
--- a/actordesc.docx
+++ b/actordesc.docx
@@ -7,7 +7,7 @@
         <w:pStyle w:val="Title"/>
       </w:pPr>
       <w:r>
-        <w:t>John Krasinski</w:t>
+        <w:t>Zendaya</w:t>
       </w:r>
     </w:p>
     <w:p>
@@ -23,7 +23,7 @@
               <a:graphicData uri="http://schemas.openxmlformats.org/drawingml/2006/picture">
                 <pic:pic>
                   <pic:nvPicPr>
-                    <pic:cNvPr id="0" name="MV5BMTc3MzY3MjQ3OV5BMl5BanBnXkFtZTcwODI3NjQxMw@@._V1_UY317_CR6,0,214,317_AL__QL50.jpg"/>
+                    <pic:cNvPr id="0" name="MV5BMjAxZTk4NDAtYjI3Mi00OTk3LTg0NDEtNWFlNzE5NDM5MWM1XkEyXkFqcGdeQXVyOTI3MjYwOQ@@._V1_UY317_CR12,0,214,317_AL__QL50.jpg"/>
                     <pic:cNvPicPr/>
                   </pic:nvPicPr>
                   <pic:blipFill>
@@ -48,12 +48,12 @@
     </w:p>
     <w:p>
       <w:r>
-        <w:t>Actor Jobs: Actor, Producer, Director</w:t>
+        <w:t>Actor Jobs: Actress, Producer, Sound Department</w:t>
       </w:r>
     </w:p>
     <w:p>
       <w:r>
-        <w:t xml:space="preserve"> Born:  October 20,  1979  in Newton, Massachusetts, USA </w:t>
+        <w:t xml:space="preserve"> Born:  September 1,  1996  in Oakland, California, USA </w:t>
       </w:r>
     </w:p>
     <w:sectPr>

</xml_diff>